<commit_message>
modified word doc to be read only and password protected to edit
</commit_message>
<xml_diff>
--- a/ML_projectReport.docx
+++ b/ML_projectReport.docx
@@ -33607,6 +33607,12 @@
 </file>
 
 <file path=customXml/item1.xml><?xml version="1.0" encoding="utf-8"?>
+<p:properties xmlns:p="http://schemas.microsoft.com/office/2006/metadata/properties" xmlns:xsi="http://www.w3.org/2001/XMLSchema-instance" xmlns:pc="http://schemas.microsoft.com/office/infopath/2007/PartnerControls">
+  <documentManagement/>
+</p:properties>
+</file>
+
+<file path=customXml/item2.xml><?xml version="1.0" encoding="utf-8"?>
 <ct:contentTypeSchema xmlns:ct="http://schemas.microsoft.com/office/2006/metadata/contentType" xmlns:ma="http://schemas.microsoft.com/office/2006/metadata/properties/metaAttributes" ct:_="" ma:_="" ma:contentTypeName="Document" ma:contentTypeID="0x01010093D078C8562DDB4896B6522C3432B0F6" ma:contentTypeVersion="2" ma:contentTypeDescription="Create a new document." ma:contentTypeScope="" ma:versionID="b3d19875b0637a1a3a93ae3e3bd6d824">
   <xsd:schema xmlns:xsd="http://www.w3.org/2001/XMLSchema" xmlns:xs="http://www.w3.org/2001/XMLSchema" xmlns:p="http://schemas.microsoft.com/office/2006/metadata/properties" xmlns:ns2="de091518-00af-4d1a-9d6d-bf9b8282205c" targetNamespace="http://schemas.microsoft.com/office/2006/metadata/properties" ma:root="true" ma:fieldsID="ca5d8c48bb63ff684b16a8510f984004" ns2:_="">
     <xsd:import namespace="de091518-00af-4d1a-9d6d-bf9b8282205c"/>
@@ -33738,17 +33744,7 @@
 </ct:contentTypeSchema>
 </file>
 
-<file path=customXml/item2.xml><?xml version="1.0" encoding="utf-8"?>
-<b:Sources xmlns:b="http://schemas.openxmlformats.org/officeDocument/2006/bibliography" xmlns="http://schemas.openxmlformats.org/officeDocument/2006/bibliography" SelectedStyle="/APASixthEditionOfficeOnline.xsl" StyleName="APA" Version="6"/>
-</file>
-
 <file path=customXml/item3.xml><?xml version="1.0" encoding="utf-8"?>
-<p:properties xmlns:p="http://schemas.microsoft.com/office/2006/metadata/properties" xmlns:xsi="http://www.w3.org/2001/XMLSchema-instance" xmlns:pc="http://schemas.microsoft.com/office/infopath/2007/PartnerControls">
-  <documentManagement/>
-</p:properties>
-</file>
-
-<file path=customXml/item4.xml><?xml version="1.0" encoding="utf-8"?>
 <?mso-contentType ?>
 <FormTemplates xmlns="http://schemas.microsoft.com/sharepoint/v3/contenttype/forms">
   <Display>DocumentLibraryForm</Display>
@@ -33757,7 +33753,20 @@
 </FormTemplates>
 </file>
 
+<file path=customXml/item4.xml><?xml version="1.0" encoding="utf-8"?>
+<b:Sources xmlns:b="http://schemas.openxmlformats.org/officeDocument/2006/bibliography" xmlns="http://schemas.openxmlformats.org/officeDocument/2006/bibliography" SelectedStyle="/APASixthEditionOfficeOnline.xsl" StyleName="APA" Version="6"/>
+</file>
+
 <file path=customXml/itemProps1.xml><?xml version="1.0" encoding="utf-8"?>
+<ds:datastoreItem xmlns:ds="http://schemas.openxmlformats.org/officeDocument/2006/customXml" ds:itemID="{7BEE2AD4-8A79-4B4C-A3C0-896660F74090}">
+  <ds:schemaRefs>
+    <ds:schemaRef ds:uri="http://schemas.microsoft.com/office/2006/metadata/properties"/>
+    <ds:schemaRef ds:uri="http://schemas.microsoft.com/office/infopath/2007/PartnerControls"/>
+  </ds:schemaRefs>
+</ds:datastoreItem>
+</file>
+
+<file path=customXml/itemProps2.xml><?xml version="1.0" encoding="utf-8"?>
 <ds:datastoreItem xmlns:ds="http://schemas.openxmlformats.org/officeDocument/2006/customXml" ds:itemID="{71C0C6A6-40E0-4238-9A53-E8F45EA25A55}">
   <ds:schemaRefs>
     <ds:schemaRef ds:uri="http://schemas.microsoft.com/office/2006/metadata/contentType"/>
@@ -33775,27 +33784,18 @@
 </ds:datastoreItem>
 </file>
 
-<file path=customXml/itemProps2.xml><?xml version="1.0" encoding="utf-8"?>
+<file path=customXml/itemProps3.xml><?xml version="1.0" encoding="utf-8"?>
+<ds:datastoreItem xmlns:ds="http://schemas.openxmlformats.org/officeDocument/2006/customXml" ds:itemID="{CF9FCAFB-AF20-4628-8372-2F6C687BAC15}">
+  <ds:schemaRefs>
+    <ds:schemaRef ds:uri="http://schemas.microsoft.com/sharepoint/v3/contenttype/forms"/>
+  </ds:schemaRefs>
+</ds:datastoreItem>
+</file>
+
+<file path=customXml/itemProps4.xml><?xml version="1.0" encoding="utf-8"?>
 <ds:datastoreItem xmlns:ds="http://schemas.openxmlformats.org/officeDocument/2006/customXml" ds:itemID="{CBEC966E-DF22-A743-820B-B7CE8C0390C9}">
   <ds:schemaRefs>
     <ds:schemaRef ds:uri="http://schemas.openxmlformats.org/officeDocument/2006/bibliography"/>
   </ds:schemaRefs>
 </ds:datastoreItem>
-</file>
-
-<file path=customXml/itemProps3.xml><?xml version="1.0" encoding="utf-8"?>
-<ds:datastoreItem xmlns:ds="http://schemas.openxmlformats.org/officeDocument/2006/customXml" ds:itemID="{7BEE2AD4-8A79-4B4C-A3C0-896660F74090}">
-  <ds:schemaRefs>
-    <ds:schemaRef ds:uri="http://schemas.microsoft.com/office/2006/metadata/properties"/>
-    <ds:schemaRef ds:uri="http://schemas.microsoft.com/office/infopath/2007/PartnerControls"/>
-  </ds:schemaRefs>
-</ds:datastoreItem>
-</file>
-
-<file path=customXml/itemProps4.xml><?xml version="1.0" encoding="utf-8"?>
-<ds:datastoreItem xmlns:ds="http://schemas.openxmlformats.org/officeDocument/2006/customXml" ds:itemID="{CF9FCAFB-AF20-4628-8372-2F6C687BAC15}">
-  <ds:schemaRefs>
-    <ds:schemaRef ds:uri="http://schemas.microsoft.com/sharepoint/v3/contenttype/forms"/>
-  </ds:schemaRefs>
-</ds:datastoreItem>
 </file>
</xml_diff>